<commit_message>
Changing some words in answer file
</commit_message>
<xml_diff>
--- a/Question 1.docx
+++ b/Question 1.docx
@@ -644,6 +644,29 @@
     <w:p>
       <w:pPr>
         <w:pStyle w:val="NormalWeb"/>
+        <w:numPr>
+          <w:ilvl w:val="0"/>
+          <w:numId w:val="7"/>
+        </w:numPr>
+        <w:jc w:val="both"/>
+        <w:rPr>
+          <w:rFonts w:asciiTheme="minorHAnsi" w:hAnsiTheme="minorHAnsi" w:cstheme="minorHAnsi"/>
+          <w:sz w:val="20"/>
+          <w:szCs w:val="20"/>
+        </w:rPr>
+      </w:pPr>
+      <w:r>
+        <w:rPr>
+          <w:rFonts w:asciiTheme="minorHAnsi" w:hAnsiTheme="minorHAnsi" w:cstheme="minorHAnsi"/>
+          <w:sz w:val="20"/>
+          <w:szCs w:val="20"/>
+        </w:rPr>
+        <w:t>What is the complete flow for the user to navigate to Booked Trades page?</w:t>
+      </w:r>
+    </w:p>
+    <w:p>
+      <w:pPr>
+        <w:pStyle w:val="NormalWeb"/>
         <w:jc w:val="both"/>
         <w:rPr>
           <w:rFonts w:asciiTheme="minorHAnsi" w:hAnsiTheme="minorHAnsi" w:cstheme="minorHAnsi"/>
@@ -834,7 +857,6 @@
           <w:sz w:val="20"/>
           <w:szCs w:val="20"/>
         </w:rPr>
-        <w:lastRenderedPageBreak/>
         <w:t>For example:</w:t>
       </w:r>
     </w:p>
@@ -1687,6 +1709,14 @@
                 <w:szCs w:val="20"/>
               </w:rPr>
               <w:t>Not editable</w:t>
+            </w:r>
+            <w:r>
+              <w:rPr>
+                <w:rFonts w:cstheme="minorHAnsi"/>
+                <w:sz w:val="20"/>
+                <w:szCs w:val="20"/>
+              </w:rPr>
+              <w:t xml:space="preserve"> &amp; Auto calculate</w:t>
             </w:r>
           </w:p>
         </w:tc>
@@ -2139,7 +2169,23 @@
           <w:sz w:val="20"/>
           <w:szCs w:val="20"/>
         </w:rPr>
-        <w:t xml:space="preserve"> API, and database layers, here is a list of questions I would like to get discussed or clarified.</w:t>
+        <w:t xml:space="preserve"> API, and database layers, </w:t>
+      </w:r>
+      <w:r>
+        <w:rPr>
+          <w:rFonts w:asciiTheme="minorHAnsi" w:hAnsiTheme="minorHAnsi" w:cstheme="minorHAnsi"/>
+          <w:sz w:val="20"/>
+          <w:szCs w:val="20"/>
+        </w:rPr>
+        <w:t xml:space="preserve">following </w:t>
+      </w:r>
+      <w:r>
+        <w:rPr>
+          <w:rFonts w:asciiTheme="minorHAnsi" w:hAnsiTheme="minorHAnsi" w:cstheme="minorHAnsi"/>
+          <w:sz w:val="20"/>
+          <w:szCs w:val="20"/>
+        </w:rPr>
+        <w:t>is a list of questions I would like to get discussed or clarified.</w:t>
       </w:r>
     </w:p>
     <w:p>
@@ -2935,7 +2981,16 @@
           <w:szCs w:val="24"/>
           <w:lang w:eastAsia="en-GB"/>
         </w:rPr>
-        <w:t xml:space="preserve"> commenced. This includes:</w:t>
+        <w:t xml:space="preserve"> </w:t>
+      </w:r>
+      <w:r>
+        <w:rPr>
+          <w:rFonts w:eastAsia="Times New Roman" w:cstheme="minorHAnsi"/>
+          <w:sz w:val="20"/>
+          <w:szCs w:val="20"/>
+          <w:lang w:eastAsia="en-GB"/>
+        </w:rPr>
+        <w:t>commenced. This includes:</w:t>
       </w:r>
     </w:p>
     <w:p>
@@ -3060,18 +3115,20 @@
           <w:ilvl w:val="0"/>
           <w:numId w:val="9"/>
         </w:numPr>
-        <w:jc w:val="both"/>
-        <w:rPr>
-          <w:rFonts w:cstheme="minorHAnsi"/>
-          <w:sz w:val="20"/>
-          <w:szCs w:val="20"/>
-        </w:rPr>
-      </w:pPr>
-      <w:r>
-        <w:rPr>
-          <w:rFonts w:cstheme="minorHAnsi"/>
-          <w:sz w:val="20"/>
-          <w:szCs w:val="20"/>
+        <w:spacing w:before="100" w:beforeAutospacing="1" w:after="100" w:afterAutospacing="1" w:line="240" w:lineRule="auto"/>
+        <w:rPr>
+          <w:rFonts w:eastAsia="Times New Roman" w:cstheme="minorHAnsi"/>
+          <w:sz w:val="20"/>
+          <w:szCs w:val="20"/>
+          <w:lang w:eastAsia="en-GB"/>
+        </w:rPr>
+      </w:pPr>
+      <w:r>
+        <w:rPr>
+          <w:rFonts w:eastAsia="Times New Roman" w:cstheme="minorHAnsi"/>
+          <w:sz w:val="20"/>
+          <w:szCs w:val="20"/>
+          <w:lang w:eastAsia="en-GB"/>
         </w:rPr>
         <w:lastRenderedPageBreak/>
         <w:t xml:space="preserve">Access to dedicated team channel for this project on Microsoft Team for internal communication and daily stand </w:t>
@@ -3079,9 +3136,10 @@
       <w:proofErr w:type="gramStart"/>
       <w:r>
         <w:rPr>
-          <w:rFonts w:cstheme="minorHAnsi"/>
-          <w:sz w:val="20"/>
-          <w:szCs w:val="20"/>
+          <w:rFonts w:eastAsia="Times New Roman" w:cstheme="minorHAnsi"/>
+          <w:sz w:val="20"/>
+          <w:szCs w:val="20"/>
+          <w:lang w:eastAsia="en-GB"/>
         </w:rPr>
         <w:t>up</w:t>
       </w:r>
@@ -3094,93 +3152,121 @@
           <w:ilvl w:val="0"/>
           <w:numId w:val="9"/>
         </w:numPr>
-        <w:jc w:val="both"/>
-        <w:rPr>
-          <w:rFonts w:cstheme="minorHAnsi"/>
-          <w:sz w:val="20"/>
-          <w:szCs w:val="20"/>
-        </w:rPr>
-      </w:pPr>
-      <w:r>
-        <w:rPr>
-          <w:rFonts w:cstheme="minorHAnsi"/>
-          <w:sz w:val="20"/>
-          <w:szCs w:val="20"/>
-        </w:rPr>
-        <w:t>Backend application access</w:t>
-      </w:r>
-    </w:p>
-    <w:p>
-      <w:pPr>
-        <w:jc w:val="both"/>
-        <w:rPr>
-          <w:rFonts w:cstheme="minorHAnsi"/>
-          <w:sz w:val="20"/>
-          <w:szCs w:val="20"/>
-        </w:rPr>
-      </w:pPr>
-      <w:r>
-        <w:rPr>
-          <w:rFonts w:cstheme="minorHAnsi"/>
+        <w:spacing w:before="100" w:beforeAutospacing="1" w:after="100" w:afterAutospacing="1" w:line="240" w:lineRule="auto"/>
+        <w:rPr>
+          <w:rFonts w:eastAsia="Times New Roman" w:cstheme="minorHAnsi"/>
+          <w:sz w:val="20"/>
+          <w:szCs w:val="20"/>
+          <w:lang w:eastAsia="en-GB"/>
+        </w:rPr>
+      </w:pPr>
+      <w:r>
+        <w:rPr>
+          <w:rFonts w:eastAsia="Times New Roman" w:cstheme="minorHAnsi"/>
+          <w:sz w:val="20"/>
+          <w:szCs w:val="20"/>
+          <w:lang w:eastAsia="en-GB"/>
+        </w:rPr>
+        <w:t xml:space="preserve"> Backend application access</w:t>
+      </w:r>
+    </w:p>
+    <w:p>
+      <w:pPr>
+        <w:spacing w:before="100" w:beforeAutospacing="1" w:after="100" w:afterAutospacing="1" w:line="240" w:lineRule="auto"/>
+        <w:rPr>
+          <w:rFonts w:eastAsia="Times New Roman" w:cstheme="minorHAnsi"/>
+          <w:sz w:val="20"/>
+          <w:szCs w:val="20"/>
+          <w:lang w:eastAsia="en-GB"/>
+        </w:rPr>
+      </w:pPr>
+      <w:r>
+        <w:rPr>
+          <w:rFonts w:eastAsia="Times New Roman" w:cstheme="minorHAnsi"/>
           <w:b/>
           <w:bCs/>
           <w:sz w:val="20"/>
           <w:szCs w:val="20"/>
+          <w:lang w:eastAsia="en-GB"/>
         </w:rPr>
         <w:t>Note</w:t>
       </w:r>
       <w:r>
         <w:rPr>
-          <w:rFonts w:cstheme="minorHAnsi"/>
-          <w:sz w:val="20"/>
-          <w:szCs w:val="20"/>
-        </w:rPr>
-        <w:t xml:space="preserve"> - Please refer to </w:t>
-      </w:r>
-      <w:r>
-        <w:rPr>
-          <w:rFonts w:cstheme="minorHAnsi"/>
+          <w:rFonts w:eastAsia="Times New Roman" w:cstheme="minorHAnsi"/>
+          <w:sz w:val="20"/>
+          <w:szCs w:val="20"/>
+          <w:lang w:eastAsia="en-GB"/>
+        </w:rPr>
+        <w:t xml:space="preserve"> - Please refer to the </w:t>
+      </w:r>
+      <w:r>
+        <w:rPr>
+          <w:rFonts w:eastAsia="Times New Roman" w:cstheme="minorHAnsi"/>
           <w:b/>
           <w:bCs/>
           <w:sz w:val="20"/>
           <w:szCs w:val="20"/>
           <w:u w:val="single"/>
+          <w:lang w:eastAsia="en-GB"/>
         </w:rPr>
         <w:t>Confluence page</w:t>
       </w:r>
       <w:r>
         <w:rPr>
-          <w:rFonts w:cstheme="minorHAnsi"/>
-          <w:sz w:val="20"/>
-          <w:szCs w:val="20"/>
-        </w:rPr>
-        <w:t xml:space="preserve"> to get all URLs and contact to DevOps to get access to other tools</w:t>
-      </w:r>
-      <w:r>
-        <w:rPr>
-          <w:rFonts w:cstheme="minorHAnsi"/>
+          <w:rFonts w:eastAsia="Times New Roman" w:cstheme="minorHAnsi"/>
+          <w:sz w:val="20"/>
+          <w:szCs w:val="20"/>
+          <w:lang w:eastAsia="en-GB"/>
+        </w:rPr>
+        <w:t xml:space="preserve"> to get all URLs and contact DevOps/System Admin to get access to other </w:t>
+      </w:r>
+      <w:r>
+        <w:rPr>
+          <w:rFonts w:eastAsia="Times New Roman" w:cstheme="minorHAnsi"/>
+          <w:sz w:val="20"/>
+          <w:szCs w:val="20"/>
+          <w:lang w:eastAsia="en-GB"/>
+        </w:rPr>
+        <w:t xml:space="preserve">required </w:t>
+      </w:r>
+      <w:r>
+        <w:rPr>
+          <w:rFonts w:eastAsia="Times New Roman" w:cstheme="minorHAnsi"/>
+          <w:sz w:val="20"/>
+          <w:szCs w:val="20"/>
+          <w:lang w:eastAsia="en-GB"/>
+        </w:rPr>
+        <w:t>tools</w:t>
+      </w:r>
+      <w:r>
+        <w:rPr>
+          <w:rFonts w:eastAsia="Times New Roman" w:cstheme="minorHAnsi"/>
           <w:b/>
           <w:bCs/>
           <w:sz w:val="20"/>
           <w:szCs w:val="20"/>
-        </w:rPr>
-        <w:t xml:space="preserve">. </w:t>
-      </w:r>
-    </w:p>
-    <w:p>
-      <w:pPr>
-        <w:jc w:val="both"/>
-        <w:rPr>
-          <w:rFonts w:cstheme="minorHAnsi"/>
-          <w:sz w:val="20"/>
-          <w:szCs w:val="20"/>
-        </w:rPr>
-      </w:pPr>
-      <w:r>
-        <w:rPr>
-          <w:rFonts w:cstheme="minorHAnsi"/>
-          <w:sz w:val="20"/>
-          <w:szCs w:val="20"/>
+          <w:lang w:eastAsia="en-GB"/>
+        </w:rPr>
+        <w:t>.</w:t>
+      </w:r>
+    </w:p>
+    <w:p>
+      <w:pPr>
+        <w:spacing w:before="100" w:beforeAutospacing="1" w:after="100" w:afterAutospacing="1" w:line="240" w:lineRule="auto"/>
+        <w:rPr>
+          <w:rFonts w:eastAsia="Times New Roman" w:cstheme="minorHAnsi"/>
+          <w:sz w:val="20"/>
+          <w:szCs w:val="20"/>
+          <w:lang w:eastAsia="en-GB"/>
+        </w:rPr>
+      </w:pPr>
+      <w:r>
+        <w:rPr>
+          <w:rFonts w:eastAsia="Times New Roman" w:cstheme="minorHAnsi"/>
+          <w:sz w:val="20"/>
+          <w:szCs w:val="20"/>
+          <w:lang w:eastAsia="en-GB"/>
         </w:rPr>
         <w:t>Once Sprint kick start, provide testing estimation thinking about-</w:t>
       </w:r>
@@ -3264,126 +3350,388 @@
     </w:p>
     <w:p>
       <w:pPr>
-        <w:jc w:val="both"/>
-        <w:rPr>
-          <w:rFonts w:cstheme="minorHAnsi"/>
-          <w:sz w:val="20"/>
-          <w:szCs w:val="20"/>
-        </w:rPr>
-      </w:pPr>
-      <w:r>
-        <w:rPr>
-          <w:rFonts w:cstheme="minorHAnsi"/>
-          <w:sz w:val="20"/>
-          <w:szCs w:val="20"/>
-        </w:rPr>
-        <w:t>After having requirement review</w:t>
-      </w:r>
-      <w:r>
-        <w:rPr>
-          <w:rFonts w:cstheme="minorHAnsi"/>
-          <w:sz w:val="20"/>
-          <w:szCs w:val="20"/>
-        </w:rPr>
-        <w:t xml:space="preserve">ed, </w:t>
-      </w:r>
-      <w:r>
-        <w:rPr>
-          <w:rFonts w:cstheme="minorHAnsi"/>
-          <w:sz w:val="20"/>
-          <w:szCs w:val="20"/>
-        </w:rPr>
-        <w:t>start writing test cases at high level in relevant ticket which may help developers to write code precisely.</w:t>
-      </w:r>
-    </w:p>
-    <w:p>
-      <w:pPr>
-        <w:jc w:val="both"/>
-        <w:rPr>
-          <w:rFonts w:cstheme="minorHAnsi"/>
+        <w:spacing w:before="100" w:beforeAutospacing="1" w:after="100" w:afterAutospacing="1" w:line="240" w:lineRule="auto"/>
+        <w:rPr>
+          <w:rFonts w:eastAsia="Times New Roman" w:cstheme="minorHAnsi"/>
+          <w:sz w:val="20"/>
+          <w:szCs w:val="20"/>
+          <w:lang w:eastAsia="en-GB"/>
+        </w:rPr>
+      </w:pPr>
+      <w:r>
+        <w:rPr>
+          <w:rFonts w:eastAsia="Times New Roman" w:cstheme="minorHAnsi"/>
+          <w:sz w:val="20"/>
+          <w:szCs w:val="20"/>
+          <w:lang w:eastAsia="en-GB"/>
+        </w:rPr>
+        <w:t>After having the requirement reviewed, start writing test cases/Test Scenarios at a high level in relevant tickets which may help developers to write code precisely.</w:t>
+      </w:r>
+    </w:p>
+    <w:p>
+      <w:pPr>
+        <w:spacing w:before="100" w:beforeAutospacing="1" w:after="100" w:afterAutospacing="1" w:line="240" w:lineRule="auto"/>
+        <w:rPr>
+          <w:rFonts w:eastAsia="Times New Roman" w:cstheme="minorHAnsi"/>
+          <w:sz w:val="20"/>
+          <w:szCs w:val="20"/>
+          <w:lang w:eastAsia="en-GB"/>
+        </w:rPr>
+      </w:pPr>
+      <w:r>
+        <w:rPr>
+          <w:rFonts w:eastAsia="Times New Roman" w:cstheme="minorHAnsi"/>
           <w:b/>
           <w:bCs/>
           <w:sz w:val="20"/>
           <w:szCs w:val="20"/>
-        </w:rPr>
-      </w:pPr>
-      <w:r>
-        <w:rPr>
-          <w:rFonts w:cstheme="minorHAnsi"/>
+          <w:lang w:eastAsia="en-GB"/>
+        </w:rPr>
+        <w:t>Test Execution</w:t>
+      </w:r>
+    </w:p>
+    <w:p>
+      <w:pPr>
+        <w:spacing w:before="100" w:beforeAutospacing="1" w:after="100" w:afterAutospacing="1" w:line="240" w:lineRule="auto"/>
+        <w:rPr>
+          <w:rFonts w:eastAsia="Times New Roman" w:cstheme="minorHAnsi"/>
+          <w:sz w:val="20"/>
+          <w:szCs w:val="20"/>
+          <w:lang w:eastAsia="en-GB"/>
+        </w:rPr>
+      </w:pPr>
+      <w:r>
+        <w:rPr>
+          <w:rFonts w:eastAsia="Times New Roman" w:cstheme="minorHAnsi"/>
           <w:b/>
           <w:bCs/>
           <w:sz w:val="20"/>
           <w:szCs w:val="20"/>
-        </w:rPr>
-        <w:t>Test Execution</w:t>
-      </w:r>
-    </w:p>
-    <w:p>
-      <w:pPr>
-        <w:jc w:val="both"/>
-        <w:rPr>
-          <w:rFonts w:cstheme="minorHAnsi"/>
+          <w:lang w:eastAsia="en-GB"/>
+        </w:rPr>
+        <w:t>Testing Approach</w:t>
+      </w:r>
+    </w:p>
+    <w:p>
+      <w:pPr>
+        <w:spacing w:before="100" w:beforeAutospacing="1" w:after="100" w:afterAutospacing="1" w:line="240" w:lineRule="auto"/>
+        <w:rPr>
+          <w:rFonts w:eastAsia="Times New Roman" w:cstheme="minorHAnsi"/>
+          <w:sz w:val="20"/>
+          <w:szCs w:val="20"/>
+          <w:lang w:eastAsia="en-GB"/>
+        </w:rPr>
+      </w:pPr>
+      <w:r>
+        <w:rPr>
+          <w:rFonts w:eastAsia="Times New Roman" w:cstheme="minorHAnsi"/>
           <w:b/>
           <w:bCs/>
           <w:sz w:val="20"/>
           <w:szCs w:val="20"/>
-        </w:rPr>
-      </w:pPr>
-      <w:r>
-        <w:rPr>
-          <w:rFonts w:cstheme="minorHAnsi"/>
+          <w:lang w:eastAsia="en-GB"/>
+        </w:rPr>
+        <w:t>The New Trade</w:t>
+      </w:r>
+      <w:r>
+        <w:rPr>
+          <w:rFonts w:eastAsia="Times New Roman" w:cstheme="minorHAnsi"/>
+          <w:sz w:val="20"/>
+          <w:szCs w:val="20"/>
+          <w:lang w:eastAsia="en-GB"/>
+        </w:rPr>
+        <w:t xml:space="preserve"> module is a customer-facing module, so it requires thorough testing which includes the following type of manual testing.</w:t>
+      </w:r>
+    </w:p>
+    <w:p>
+      <w:pPr>
+        <w:jc w:val="both"/>
+        <w:rPr>
+          <w:rFonts w:cstheme="minorHAnsi"/>
+          <w:sz w:val="20"/>
+          <w:szCs w:val="20"/>
+        </w:rPr>
+      </w:pPr>
+      <w:r>
+        <w:rPr>
+          <w:rFonts w:cstheme="minorHAnsi"/>
+          <w:sz w:val="20"/>
+          <w:szCs w:val="20"/>
+        </w:rPr>
+        <w:t>Functional Testing</w:t>
+      </w:r>
+    </w:p>
+    <w:p>
+      <w:pPr>
+        <w:pStyle w:val="ListParagraph"/>
+        <w:numPr>
+          <w:ilvl w:val="0"/>
+          <w:numId w:val="9"/>
+        </w:numPr>
+        <w:jc w:val="both"/>
+        <w:rPr>
+          <w:rFonts w:cstheme="minorHAnsi"/>
+          <w:sz w:val="20"/>
+          <w:szCs w:val="20"/>
+        </w:rPr>
+      </w:pPr>
+      <w:r>
+        <w:rPr>
+          <w:rFonts w:cstheme="minorHAnsi"/>
+          <w:sz w:val="20"/>
+          <w:szCs w:val="20"/>
+        </w:rPr>
+        <w:t xml:space="preserve">Integration testing </w:t>
+      </w:r>
+    </w:p>
+    <w:p>
+      <w:pPr>
+        <w:pStyle w:val="ListParagraph"/>
+        <w:numPr>
+          <w:ilvl w:val="0"/>
+          <w:numId w:val="9"/>
+        </w:numPr>
+        <w:jc w:val="both"/>
+        <w:rPr>
+          <w:rFonts w:cstheme="minorHAnsi"/>
+          <w:sz w:val="20"/>
+          <w:szCs w:val="20"/>
+        </w:rPr>
+      </w:pPr>
+      <w:r>
+        <w:rPr>
+          <w:rFonts w:cstheme="minorHAnsi"/>
+          <w:sz w:val="20"/>
+          <w:szCs w:val="20"/>
+        </w:rPr>
+        <w:t>System Testing</w:t>
+      </w:r>
+    </w:p>
+    <w:p>
+      <w:pPr>
+        <w:pStyle w:val="ListParagraph"/>
+        <w:numPr>
+          <w:ilvl w:val="0"/>
+          <w:numId w:val="9"/>
+        </w:numPr>
+        <w:jc w:val="both"/>
+        <w:rPr>
+          <w:rFonts w:cstheme="minorHAnsi"/>
+          <w:sz w:val="20"/>
+          <w:szCs w:val="20"/>
+        </w:rPr>
+      </w:pPr>
+      <w:r>
+        <w:rPr>
+          <w:rFonts w:cstheme="minorHAnsi"/>
+          <w:sz w:val="20"/>
+          <w:szCs w:val="20"/>
+        </w:rPr>
+        <w:t>Acceptance Testing (Smoke testing on stage environment)</w:t>
+      </w:r>
+    </w:p>
+    <w:p>
+      <w:pPr>
+        <w:jc w:val="both"/>
+        <w:rPr>
+          <w:rFonts w:cstheme="minorHAnsi"/>
+          <w:sz w:val="20"/>
+          <w:szCs w:val="20"/>
+        </w:rPr>
+      </w:pPr>
+      <w:r>
+        <w:rPr>
+          <w:rFonts w:cstheme="minorHAnsi"/>
+          <w:sz w:val="20"/>
+          <w:szCs w:val="20"/>
+        </w:rPr>
+        <w:t>Non-Functional Testing</w:t>
+      </w:r>
+    </w:p>
+    <w:p>
+      <w:pPr>
+        <w:pStyle w:val="ListParagraph"/>
+        <w:numPr>
+          <w:ilvl w:val="0"/>
+          <w:numId w:val="9"/>
+        </w:numPr>
+        <w:jc w:val="both"/>
+        <w:rPr>
+          <w:rFonts w:cstheme="minorHAnsi"/>
+          <w:sz w:val="20"/>
+          <w:szCs w:val="20"/>
+        </w:rPr>
+      </w:pPr>
+      <w:r>
+        <w:rPr>
+          <w:rFonts w:cstheme="minorHAnsi"/>
+          <w:sz w:val="20"/>
+          <w:szCs w:val="20"/>
+        </w:rPr>
+        <w:t xml:space="preserve">Performance Testing using </w:t>
+      </w:r>
+      <w:proofErr w:type="spellStart"/>
+      <w:r>
+        <w:rPr>
+          <w:rFonts w:cstheme="minorHAnsi"/>
+          <w:sz w:val="20"/>
+          <w:szCs w:val="20"/>
+        </w:rPr>
+        <w:t>Jmeter</w:t>
+      </w:r>
+      <w:proofErr w:type="spellEnd"/>
+      <w:r>
+        <w:rPr>
+          <w:rFonts w:cstheme="minorHAnsi"/>
+          <w:sz w:val="20"/>
+          <w:szCs w:val="20"/>
+        </w:rPr>
+        <w:t xml:space="preserve"> </w:t>
+      </w:r>
+      <w:proofErr w:type="gramStart"/>
+      <w:r>
+        <w:rPr>
+          <w:rFonts w:cstheme="minorHAnsi"/>
+          <w:sz w:val="20"/>
+          <w:szCs w:val="20"/>
+        </w:rPr>
+        <w:t>tool</w:t>
+      </w:r>
+      <w:proofErr w:type="gramEnd"/>
+    </w:p>
+    <w:p>
+      <w:pPr>
+        <w:pStyle w:val="ListParagraph"/>
+        <w:numPr>
+          <w:ilvl w:val="0"/>
+          <w:numId w:val="9"/>
+        </w:numPr>
+        <w:jc w:val="both"/>
+        <w:rPr>
+          <w:rFonts w:cstheme="minorHAnsi"/>
+          <w:sz w:val="20"/>
+          <w:szCs w:val="20"/>
+        </w:rPr>
+      </w:pPr>
+      <w:r>
+        <w:rPr>
+          <w:rFonts w:cstheme="minorHAnsi"/>
+          <w:sz w:val="20"/>
+          <w:szCs w:val="20"/>
+        </w:rPr>
+        <w:t>Compatibility testing on cross devise and cross browser</w:t>
+      </w:r>
+    </w:p>
+    <w:p>
+      <w:pPr>
+        <w:pStyle w:val="ListParagraph"/>
+        <w:numPr>
+          <w:ilvl w:val="0"/>
+          <w:numId w:val="9"/>
+        </w:numPr>
+        <w:jc w:val="both"/>
+        <w:rPr>
+          <w:rFonts w:cstheme="minorHAnsi"/>
+          <w:sz w:val="20"/>
+          <w:szCs w:val="20"/>
+        </w:rPr>
+      </w:pPr>
+      <w:r>
+        <w:rPr>
+          <w:rFonts w:cstheme="minorHAnsi"/>
+          <w:sz w:val="20"/>
+          <w:szCs w:val="20"/>
+        </w:rPr>
+        <w:t xml:space="preserve">Usability testing </w:t>
+      </w:r>
+    </w:p>
+    <w:p>
+      <w:pPr>
+        <w:spacing w:before="100" w:beforeAutospacing="1" w:after="100" w:afterAutospacing="1" w:line="240" w:lineRule="auto"/>
+        <w:rPr>
+          <w:rFonts w:eastAsia="Times New Roman" w:cstheme="minorHAnsi"/>
+          <w:sz w:val="20"/>
+          <w:szCs w:val="20"/>
+          <w:lang w:eastAsia="en-GB"/>
+        </w:rPr>
+      </w:pPr>
+      <w:r>
+        <w:rPr>
+          <w:rFonts w:eastAsia="Times New Roman" w:cstheme="minorHAnsi"/>
           <w:b/>
           <w:bCs/>
           <w:sz w:val="20"/>
           <w:szCs w:val="20"/>
-        </w:rPr>
-        <w:t>Testing Approach</w:t>
-      </w:r>
-    </w:p>
-    <w:p>
-      <w:pPr>
-        <w:jc w:val="both"/>
-        <w:rPr>
-          <w:rFonts w:cstheme="minorHAnsi"/>
-          <w:sz w:val="20"/>
-          <w:szCs w:val="20"/>
-        </w:rPr>
-      </w:pPr>
-      <w:r>
-        <w:rPr>
-          <w:rFonts w:cstheme="minorHAnsi"/>
+          <w:lang w:eastAsia="en-GB"/>
+        </w:rPr>
+        <w:t xml:space="preserve">View Trade </w:t>
+      </w:r>
+      <w:r>
+        <w:rPr>
+          <w:rFonts w:eastAsia="Times New Roman" w:cstheme="minorHAnsi"/>
+          <w:sz w:val="20"/>
+          <w:szCs w:val="20"/>
+          <w:lang w:eastAsia="en-GB"/>
+        </w:rPr>
+        <w:t>layout is customer-facing but does not capture value from the frontend. It only shows existing trade from the database therefore backend /database testing need to perform to ensure that each new trade store data in a relevant table accurately and display on view trade page correctly.</w:t>
+      </w:r>
+    </w:p>
+    <w:p>
+      <w:pPr>
+        <w:spacing w:before="100" w:beforeAutospacing="1" w:after="100" w:afterAutospacing="1" w:line="240" w:lineRule="auto"/>
+        <w:rPr>
+          <w:rFonts w:eastAsia="Times New Roman" w:cstheme="minorHAnsi"/>
+          <w:sz w:val="20"/>
+          <w:szCs w:val="20"/>
+          <w:lang w:eastAsia="en-GB"/>
+        </w:rPr>
+      </w:pPr>
+      <w:r>
+        <w:rPr>
+          <w:rFonts w:eastAsia="Times New Roman" w:cstheme="minorHAnsi"/>
+          <w:sz w:val="20"/>
+          <w:szCs w:val="20"/>
+          <w:lang w:eastAsia="en-GB"/>
+        </w:rPr>
+        <w:t xml:space="preserve">Detailed test cases/test scenarios should be log in the </w:t>
+      </w:r>
+      <w:r>
+        <w:rPr>
+          <w:rFonts w:eastAsia="Times New Roman" w:cstheme="minorHAnsi"/>
           <w:b/>
           <w:bCs/>
           <w:sz w:val="20"/>
           <w:szCs w:val="20"/>
-        </w:rPr>
-        <w:t>New Trade</w:t>
-      </w:r>
-      <w:r>
-        <w:rPr>
-          <w:rFonts w:cstheme="minorHAnsi"/>
-          <w:sz w:val="20"/>
-          <w:szCs w:val="20"/>
-        </w:rPr>
-        <w:t xml:space="preserve"> module is customer facing module, so it requires a thorough testing which include following type of manual testing.</w:t>
-      </w:r>
-    </w:p>
-    <w:p>
-      <w:pPr>
-        <w:jc w:val="both"/>
-        <w:rPr>
-          <w:rFonts w:cstheme="minorHAnsi"/>
-          <w:sz w:val="20"/>
-          <w:szCs w:val="20"/>
-        </w:rPr>
-      </w:pPr>
-      <w:r>
-        <w:rPr>
-          <w:rFonts w:cstheme="minorHAnsi"/>
-          <w:sz w:val="20"/>
-          <w:szCs w:val="20"/>
-        </w:rPr>
-        <w:t>Functional Testing</w:t>
+          <w:lang w:eastAsia="en-GB"/>
+        </w:rPr>
+        <w:t>JIRA confluence page</w:t>
+      </w:r>
+      <w:r>
+        <w:rPr>
+          <w:rFonts w:eastAsia="Times New Roman" w:cstheme="minorHAnsi"/>
+          <w:sz w:val="20"/>
+          <w:szCs w:val="20"/>
+          <w:lang w:eastAsia="en-GB"/>
+        </w:rPr>
+        <w:t xml:space="preserve"> in the below template and the reference URL of this page to be linked in the respective JIRA ticket.</w:t>
+      </w:r>
+    </w:p>
+    <w:p>
+      <w:pPr>
+        <w:jc w:val="both"/>
+        <w:rPr>
+          <w:rFonts w:cstheme="minorHAnsi"/>
+          <w:sz w:val="20"/>
+          <w:szCs w:val="20"/>
+        </w:rPr>
+      </w:pPr>
+      <w:r>
+        <w:rPr>
+          <w:rFonts w:cstheme="minorHAnsi"/>
+          <w:sz w:val="20"/>
+          <w:szCs w:val="20"/>
+        </w:rPr>
+        <w:t>Test case Template:</w:t>
       </w:r>
     </w:p>
     <w:p>
@@ -3406,7 +3754,7 @@
           <w:sz w:val="20"/>
           <w:szCs w:val="20"/>
         </w:rPr>
-        <w:t xml:space="preserve">Integration testing </w:t>
+        <w:t>Scenario</w:t>
       </w:r>
     </w:p>
     <w:p>
@@ -3429,7 +3777,7 @@
           <w:sz w:val="20"/>
           <w:szCs w:val="20"/>
         </w:rPr>
-        <w:t>System Testing</w:t>
+        <w:t>Pre-Conditions</w:t>
       </w:r>
     </w:p>
     <w:p>
@@ -3452,25 +3800,7 @@
           <w:sz w:val="20"/>
           <w:szCs w:val="20"/>
         </w:rPr>
-        <w:t>Acceptance Testing (Smoke testing on stage environment)</w:t>
-      </w:r>
-    </w:p>
-    <w:p>
-      <w:pPr>
-        <w:jc w:val="both"/>
-        <w:rPr>
-          <w:rFonts w:cstheme="minorHAnsi"/>
-          <w:sz w:val="20"/>
-          <w:szCs w:val="20"/>
-        </w:rPr>
-      </w:pPr>
-      <w:r>
-        <w:rPr>
-          <w:rFonts w:cstheme="minorHAnsi"/>
-          <w:sz w:val="20"/>
-          <w:szCs w:val="20"/>
-        </w:rPr>
-        <w:t>Non-Functional Testing</w:t>
+        <w:t>Steps</w:t>
       </w:r>
     </w:p>
     <w:p>
@@ -3493,36 +3823,8 @@
           <w:sz w:val="20"/>
           <w:szCs w:val="20"/>
         </w:rPr>
-        <w:t xml:space="preserve">Performance Testing using </w:t>
-      </w:r>
-      <w:proofErr w:type="spellStart"/>
-      <w:r>
-        <w:rPr>
-          <w:rFonts w:cstheme="minorHAnsi"/>
-          <w:sz w:val="20"/>
-          <w:szCs w:val="20"/>
-        </w:rPr>
-        <w:t>Jmeter</w:t>
-      </w:r>
-      <w:proofErr w:type="spellEnd"/>
-      <w:r>
-        <w:rPr>
-          <w:rFonts w:cstheme="minorHAnsi"/>
-          <w:sz w:val="20"/>
-          <w:szCs w:val="20"/>
-        </w:rPr>
-        <w:t xml:space="preserve"> </w:t>
-      </w:r>
-      <w:proofErr w:type="gramStart"/>
-      <w:r>
-        <w:rPr>
-          <w:rFonts w:cstheme="minorHAnsi"/>
-          <w:sz w:val="20"/>
-          <w:szCs w:val="20"/>
-        </w:rPr>
-        <w:t>tool</w:t>
-      </w:r>
-      <w:proofErr w:type="gramEnd"/>
+        <w:t>Expected Result</w:t>
+      </w:r>
     </w:p>
     <w:p>
       <w:pPr>
@@ -3544,42 +3846,20 @@
           <w:sz w:val="20"/>
           <w:szCs w:val="20"/>
         </w:rPr>
-        <w:t>Compatibility testing on cross devise and cross browser</w:t>
-      </w:r>
-    </w:p>
-    <w:p>
-      <w:pPr>
-        <w:pStyle w:val="ListParagraph"/>
-        <w:numPr>
-          <w:ilvl w:val="0"/>
-          <w:numId w:val="9"/>
-        </w:numPr>
-        <w:jc w:val="both"/>
-        <w:rPr>
-          <w:rFonts w:cstheme="minorHAnsi"/>
-          <w:sz w:val="20"/>
-          <w:szCs w:val="20"/>
-        </w:rPr>
-      </w:pPr>
-      <w:r>
-        <w:rPr>
-          <w:rFonts w:cstheme="minorHAnsi"/>
-          <w:sz w:val="20"/>
-          <w:szCs w:val="20"/>
-        </w:rPr>
-        <w:t xml:space="preserve">Usability testing </w:t>
-      </w:r>
-    </w:p>
-    <w:p>
-      <w:pPr>
-        <w:jc w:val="both"/>
-        <w:rPr>
-          <w:rFonts w:cstheme="minorHAnsi"/>
-          <w:sz w:val="20"/>
-          <w:szCs w:val="20"/>
-        </w:rPr>
-      </w:pPr>
-      <w:r>
+        <w:t>Test Status</w:t>
+      </w:r>
+      <w:r>
+        <w:rPr>
+          <w:rFonts w:cstheme="minorHAnsi"/>
+          <w:sz w:val="20"/>
+          <w:szCs w:val="20"/>
+        </w:rPr>
+        <w:t xml:space="preserve">  </w:t>
+      </w:r>
+    </w:p>
+    <w:p>
+      <w:pPr>
+        <w:jc w:val="both"/>
         <w:rPr>
           <w:rFonts w:cstheme="minorHAnsi"/>
           <w:b/>
@@ -3587,8 +3867,7 @@
           <w:sz w:val="20"/>
           <w:szCs w:val="20"/>
         </w:rPr>
-        <w:t>View Trade</w:t>
-      </w:r>
+      </w:pPr>
       <w:r>
         <w:rPr>
           <w:rFonts w:cstheme="minorHAnsi"/>
@@ -3597,91 +3876,17 @@
           <w:sz w:val="20"/>
           <w:szCs w:val="20"/>
         </w:rPr>
-        <w:t xml:space="preserve"> </w:t>
-      </w:r>
-      <w:r>
-        <w:rPr>
-          <w:rFonts w:cstheme="minorHAnsi"/>
-          <w:sz w:val="20"/>
-          <w:szCs w:val="20"/>
-        </w:rPr>
-        <w:t xml:space="preserve">layout is customer facing </w:t>
-      </w:r>
-      <w:r>
-        <w:rPr>
-          <w:rFonts w:cstheme="minorHAnsi"/>
-          <w:sz w:val="20"/>
-          <w:szCs w:val="20"/>
-        </w:rPr>
-        <w:t>but</w:t>
-      </w:r>
-      <w:r>
-        <w:rPr>
-          <w:rFonts w:cstheme="minorHAnsi"/>
-          <w:sz w:val="20"/>
-          <w:szCs w:val="20"/>
-        </w:rPr>
-        <w:t xml:space="preserve"> do not capture value from the frontend. It only shows existing trade from the database therefore backend /database testing need to perform to ensure that each new trade store dat</w:t>
-      </w:r>
-      <w:r>
-        <w:rPr>
-          <w:rFonts w:cstheme="minorHAnsi"/>
-          <w:sz w:val="20"/>
-          <w:szCs w:val="20"/>
-        </w:rPr>
-        <w:t>a</w:t>
-      </w:r>
-      <w:r>
-        <w:rPr>
-          <w:rFonts w:cstheme="minorHAnsi"/>
-          <w:sz w:val="20"/>
-          <w:szCs w:val="20"/>
-        </w:rPr>
-        <w:t xml:space="preserve"> in</w:t>
-      </w:r>
-      <w:r>
-        <w:rPr>
-          <w:rFonts w:cstheme="minorHAnsi"/>
-          <w:sz w:val="20"/>
-          <w:szCs w:val="20"/>
-        </w:rPr>
-        <w:t xml:space="preserve"> a</w:t>
-      </w:r>
-      <w:r>
-        <w:rPr>
-          <w:rFonts w:cstheme="minorHAnsi"/>
-          <w:sz w:val="20"/>
-          <w:szCs w:val="20"/>
-        </w:rPr>
-        <w:t xml:space="preserve"> relevant table accurately and display on view trade page correctly. </w:t>
-      </w:r>
-    </w:p>
-    <w:p>
-      <w:pPr>
-        <w:jc w:val="both"/>
-        <w:rPr>
-          <w:rFonts w:cstheme="minorHAnsi"/>
-          <w:sz w:val="20"/>
-          <w:szCs w:val="20"/>
-        </w:rPr>
-      </w:pPr>
-      <w:r>
-        <w:rPr>
-          <w:rFonts w:cstheme="minorHAnsi"/>
-          <w:sz w:val="20"/>
-          <w:szCs w:val="20"/>
-        </w:rPr>
-        <w:t>Detailed</w:t>
-      </w:r>
-      <w:r>
-        <w:rPr>
-          <w:rFonts w:cstheme="minorHAnsi"/>
-          <w:sz w:val="20"/>
-          <w:szCs w:val="20"/>
-        </w:rPr>
-        <w:t xml:space="preserve"> test cases should be log in </w:t>
-      </w:r>
-      <w:r>
+        <w:t>Run Test Cases</w:t>
+      </w:r>
+    </w:p>
+    <w:p>
+      <w:pPr>
+        <w:pStyle w:val="ListParagraph"/>
+        <w:numPr>
+          <w:ilvl w:val="0"/>
+          <w:numId w:val="9"/>
+        </w:numPr>
+        <w:jc w:val="both"/>
         <w:rPr>
           <w:rFonts w:cstheme="minorHAnsi"/>
           <w:b/>
@@ -3689,9 +3894,24 @@
           <w:sz w:val="20"/>
           <w:szCs w:val="20"/>
         </w:rPr>
-        <w:t xml:space="preserve">JIRA confluence </w:t>
-      </w:r>
-      <w:r>
+      </w:pPr>
+      <w:r>
+        <w:rPr>
+          <w:rFonts w:cstheme="minorHAnsi"/>
+          <w:sz w:val="20"/>
+          <w:szCs w:val="20"/>
+        </w:rPr>
+        <w:t>On desktop app (Chrome, FF, IE)</w:t>
+      </w:r>
+    </w:p>
+    <w:p>
+      <w:pPr>
+        <w:pStyle w:val="ListParagraph"/>
+        <w:numPr>
+          <w:ilvl w:val="0"/>
+          <w:numId w:val="9"/>
+        </w:numPr>
+        <w:jc w:val="both"/>
         <w:rPr>
           <w:rFonts w:cstheme="minorHAnsi"/>
           <w:b/>
@@ -3699,42 +3919,44 @@
           <w:sz w:val="20"/>
           <w:szCs w:val="20"/>
         </w:rPr>
-        <w:t>page</w:t>
-      </w:r>
-      <w:r>
-        <w:rPr>
-          <w:rFonts w:cstheme="minorHAnsi"/>
-          <w:sz w:val="20"/>
-          <w:szCs w:val="20"/>
-        </w:rPr>
-        <w:t xml:space="preserve"> in</w:t>
-      </w:r>
-      <w:r>
-        <w:rPr>
-          <w:rFonts w:cstheme="minorHAnsi"/>
-          <w:sz w:val="20"/>
-          <w:szCs w:val="20"/>
-        </w:rPr>
-        <w:t xml:space="preserve"> below template and reference URL of this page to be linked in respective JIRA ticket.</w:t>
-      </w:r>
-    </w:p>
-    <w:p>
-      <w:pPr>
-        <w:jc w:val="both"/>
-        <w:rPr>
-          <w:rFonts w:cstheme="minorHAnsi"/>
-          <w:sz w:val="20"/>
-          <w:szCs w:val="20"/>
-        </w:rPr>
-      </w:pPr>
-      <w:r>
-        <w:rPr>
-          <w:rFonts w:cstheme="minorHAnsi"/>
-          <w:sz w:val="20"/>
-          <w:szCs w:val="20"/>
-        </w:rPr>
-        <w:t>Test case Template:</w:t>
-      </w:r>
+      </w:pPr>
+      <w:r>
+        <w:rPr>
+          <w:rFonts w:cstheme="minorHAnsi"/>
+          <w:sz w:val="20"/>
+          <w:szCs w:val="20"/>
+        </w:rPr>
+        <w:t>On Mobile (iOS, Android), Tablet (iOS, Android)</w:t>
+      </w:r>
+    </w:p>
+    <w:p>
+      <w:pPr>
+        <w:jc w:val="both"/>
+        <w:rPr>
+          <w:rFonts w:cstheme="minorHAnsi"/>
+          <w:sz w:val="20"/>
+          <w:szCs w:val="20"/>
+        </w:rPr>
+      </w:pPr>
+      <w:r>
+        <w:rPr>
+          <w:rFonts w:cstheme="minorHAnsi"/>
+          <w:sz w:val="20"/>
+          <w:szCs w:val="20"/>
+        </w:rPr>
+        <w:lastRenderedPageBreak/>
+        <w:t xml:space="preserve">Defects reporting </w:t>
+      </w:r>
+      <w:proofErr w:type="gramStart"/>
+      <w:r>
+        <w:rPr>
+          <w:rFonts w:cstheme="minorHAnsi"/>
+          <w:sz w:val="20"/>
+          <w:szCs w:val="20"/>
+        </w:rPr>
+        <w:t>template</w:t>
+      </w:r>
+      <w:proofErr w:type="gramEnd"/>
     </w:p>
     <w:p>
       <w:pPr>
@@ -3756,7 +3978,7 @@
           <w:sz w:val="20"/>
           <w:szCs w:val="20"/>
         </w:rPr>
-        <w:t>Scenario</w:t>
+        <w:t>Environment URL</w:t>
       </w:r>
     </w:p>
     <w:p>
@@ -3779,7 +4001,7 @@
           <w:sz w:val="20"/>
           <w:szCs w:val="20"/>
         </w:rPr>
-        <w:t>Pre-Conditions</w:t>
+        <w:t>Detailed Description</w:t>
       </w:r>
     </w:p>
     <w:p>
@@ -3802,7 +4024,7 @@
           <w:sz w:val="20"/>
           <w:szCs w:val="20"/>
         </w:rPr>
-        <w:t>Steps</w:t>
+        <w:t>Preconditions</w:t>
       </w:r>
     </w:p>
     <w:p>
@@ -3825,6 +4047,118 @@
           <w:sz w:val="20"/>
           <w:szCs w:val="20"/>
         </w:rPr>
+        <w:t xml:space="preserve">Detailed steps to </w:t>
+      </w:r>
+      <w:proofErr w:type="gramStart"/>
+      <w:r>
+        <w:rPr>
+          <w:rFonts w:cstheme="minorHAnsi"/>
+          <w:sz w:val="20"/>
+          <w:szCs w:val="20"/>
+        </w:rPr>
+        <w:t>reproduce</w:t>
+      </w:r>
+      <w:proofErr w:type="gramEnd"/>
+    </w:p>
+    <w:p>
+      <w:pPr>
+        <w:pStyle w:val="ListParagraph"/>
+        <w:numPr>
+          <w:ilvl w:val="0"/>
+          <w:numId w:val="9"/>
+        </w:numPr>
+        <w:jc w:val="both"/>
+        <w:rPr>
+          <w:rFonts w:cstheme="minorHAnsi"/>
+          <w:sz w:val="20"/>
+          <w:szCs w:val="20"/>
+        </w:rPr>
+      </w:pPr>
+      <w:r>
+        <w:rPr>
+          <w:rFonts w:cstheme="minorHAnsi"/>
+          <w:sz w:val="20"/>
+          <w:szCs w:val="20"/>
+        </w:rPr>
+        <w:t>Actual result (With screenshot added and SQL script if needed to reproduce issue)</w:t>
+      </w:r>
+    </w:p>
+    <w:p>
+      <w:pPr>
+        <w:pStyle w:val="ListParagraph"/>
+        <w:numPr>
+          <w:ilvl w:val="0"/>
+          <w:numId w:val="9"/>
+        </w:numPr>
+        <w:jc w:val="both"/>
+        <w:rPr>
+          <w:rFonts w:cstheme="minorHAnsi"/>
+          <w:sz w:val="20"/>
+          <w:szCs w:val="20"/>
+        </w:rPr>
+      </w:pPr>
+      <w:proofErr w:type="spellStart"/>
+      <w:r>
+        <w:rPr>
+          <w:rFonts w:cstheme="minorHAnsi"/>
+          <w:sz w:val="20"/>
+          <w:szCs w:val="20"/>
+        </w:rPr>
+        <w:t>Stacktrace</w:t>
+      </w:r>
+      <w:proofErr w:type="spellEnd"/>
+      <w:r>
+        <w:rPr>
+          <w:rFonts w:cstheme="minorHAnsi"/>
+          <w:sz w:val="20"/>
+          <w:szCs w:val="20"/>
+        </w:rPr>
+        <w:t xml:space="preserve"> from log</w:t>
+      </w:r>
+    </w:p>
+    <w:p>
+      <w:pPr>
+        <w:pStyle w:val="ListParagraph"/>
+        <w:numPr>
+          <w:ilvl w:val="0"/>
+          <w:numId w:val="9"/>
+        </w:numPr>
+        <w:jc w:val="both"/>
+        <w:rPr>
+          <w:rFonts w:cstheme="minorHAnsi"/>
+          <w:sz w:val="20"/>
+          <w:szCs w:val="20"/>
+        </w:rPr>
+      </w:pPr>
+      <w:r>
+        <w:rPr>
+          <w:rFonts w:cstheme="minorHAnsi"/>
+          <w:sz w:val="20"/>
+          <w:szCs w:val="20"/>
+        </w:rPr>
+        <w:t xml:space="preserve">Codebase snippet </w:t>
+      </w:r>
+    </w:p>
+    <w:p>
+      <w:pPr>
+        <w:pStyle w:val="ListParagraph"/>
+        <w:numPr>
+          <w:ilvl w:val="0"/>
+          <w:numId w:val="9"/>
+        </w:numPr>
+        <w:jc w:val="both"/>
+        <w:rPr>
+          <w:rFonts w:cstheme="minorHAnsi"/>
+          <w:sz w:val="20"/>
+          <w:szCs w:val="20"/>
+        </w:rPr>
+      </w:pPr>
+      <w:r>
+        <w:rPr>
+          <w:rFonts w:cstheme="minorHAnsi"/>
+          <w:sz w:val="20"/>
+          <w:szCs w:val="20"/>
+        </w:rPr>
         <w:t>Expected Result</w:t>
       </w:r>
     </w:p>
@@ -3848,15 +4182,7 @@
           <w:sz w:val="20"/>
           <w:szCs w:val="20"/>
         </w:rPr>
-        <w:t>Test Status</w:t>
-      </w:r>
-      <w:r>
-        <w:rPr>
-          <w:rFonts w:cstheme="minorHAnsi"/>
-          <w:sz w:val="20"/>
-          <w:szCs w:val="20"/>
-        </w:rPr>
-        <w:t xml:space="preserve">  </w:t>
+        <w:t>Actual Result</w:t>
       </w:r>
     </w:p>
     <w:p>
@@ -3878,16 +4204,91 @@
           <w:sz w:val="20"/>
           <w:szCs w:val="20"/>
         </w:rPr>
-        <w:t>Run Test Cases</w:t>
-      </w:r>
-    </w:p>
-    <w:p>
-      <w:pPr>
-        <w:pStyle w:val="ListParagraph"/>
-        <w:numPr>
-          <w:ilvl w:val="0"/>
-          <w:numId w:val="9"/>
-        </w:numPr>
+        <w:t>Automation Setup</w:t>
+      </w:r>
+    </w:p>
+    <w:p>
+      <w:pPr>
+        <w:spacing w:before="100" w:beforeAutospacing="1" w:after="100" w:afterAutospacing="1" w:line="240" w:lineRule="auto"/>
+        <w:rPr>
+          <w:rFonts w:eastAsia="Times New Roman" w:cstheme="minorHAnsi"/>
+          <w:sz w:val="20"/>
+          <w:szCs w:val="20"/>
+          <w:lang w:eastAsia="en-GB"/>
+        </w:rPr>
+      </w:pPr>
+      <w:r>
+        <w:rPr>
+          <w:rFonts w:eastAsia="Times New Roman" w:cstheme="minorHAnsi"/>
+          <w:sz w:val="20"/>
+          <w:szCs w:val="20"/>
+          <w:lang w:eastAsia="en-GB"/>
+        </w:rPr>
+        <w:t>Create test suite in Gherkin style to cover regression suite for automation (</w:t>
+      </w:r>
+      <w:proofErr w:type="gramStart"/>
+      <w:r>
+        <w:rPr>
+          <w:rFonts w:eastAsia="Times New Roman" w:cstheme="minorHAnsi"/>
+          <w:sz w:val="20"/>
+          <w:szCs w:val="20"/>
+          <w:lang w:eastAsia="en-GB"/>
+        </w:rPr>
+        <w:t>I’ve</w:t>
+      </w:r>
+      <w:proofErr w:type="gramEnd"/>
+      <w:r>
+        <w:rPr>
+          <w:rFonts w:eastAsia="Times New Roman" w:cstheme="minorHAnsi"/>
+          <w:sz w:val="20"/>
+          <w:szCs w:val="20"/>
+          <w:lang w:eastAsia="en-GB"/>
+        </w:rPr>
+        <w:t xml:space="preserve"> specified in feature file in the project directory)</w:t>
+      </w:r>
+    </w:p>
+    <w:p>
+      <w:pPr>
+        <w:spacing w:before="100" w:beforeAutospacing="1" w:after="100" w:afterAutospacing="1" w:line="240" w:lineRule="auto"/>
+        <w:rPr>
+          <w:rFonts w:eastAsia="Times New Roman" w:cstheme="minorHAnsi"/>
+          <w:sz w:val="20"/>
+          <w:szCs w:val="20"/>
+          <w:lang w:eastAsia="en-GB"/>
+        </w:rPr>
+      </w:pPr>
+      <w:r>
+        <w:rPr>
+          <w:rFonts w:eastAsia="Times New Roman" w:cstheme="minorHAnsi"/>
+          <w:sz w:val="20"/>
+          <w:szCs w:val="20"/>
+          <w:lang w:eastAsia="en-GB"/>
+        </w:rPr>
+        <w:t>Prepare cucumber test automation framework to automate test for Trade view and New Trade module.</w:t>
+      </w:r>
+    </w:p>
+    <w:p>
+      <w:pPr>
+        <w:spacing w:before="100" w:beforeAutospacing="1" w:after="100" w:afterAutospacing="1" w:line="240" w:lineRule="auto"/>
+        <w:rPr>
+          <w:rFonts w:eastAsia="Times New Roman" w:cstheme="minorHAnsi"/>
+          <w:sz w:val="20"/>
+          <w:szCs w:val="20"/>
+          <w:lang w:eastAsia="en-GB"/>
+        </w:rPr>
+      </w:pPr>
+      <w:r>
+        <w:rPr>
+          <w:rFonts w:eastAsia="Times New Roman" w:cstheme="minorHAnsi"/>
+          <w:sz w:val="20"/>
+          <w:szCs w:val="20"/>
+          <w:lang w:eastAsia="en-GB"/>
+        </w:rPr>
+        <w:t>Set up knowledge-sharing sessions to get everyone’s input on how to set up the framework and what needs to be automated.</w:t>
+      </w:r>
+    </w:p>
+    <w:p>
+      <w:pPr>
         <w:jc w:val="both"/>
         <w:rPr>
           <w:rFonts w:cstheme="minorHAnsi"/>
@@ -3900,53 +4301,53 @@
       <w:r>
         <w:rPr>
           <w:rFonts w:cstheme="minorHAnsi"/>
-          <w:sz w:val="20"/>
-          <w:szCs w:val="20"/>
-        </w:rPr>
-        <w:t>On desktop app (Chrome, FF, IE)</w:t>
-      </w:r>
-    </w:p>
-    <w:p>
-      <w:pPr>
-        <w:pStyle w:val="ListParagraph"/>
-        <w:numPr>
-          <w:ilvl w:val="0"/>
-          <w:numId w:val="9"/>
-        </w:numPr>
-        <w:jc w:val="both"/>
-        <w:rPr>
-          <w:rFonts w:cstheme="minorHAnsi"/>
           <w:b/>
           <w:bCs/>
           <w:sz w:val="20"/>
           <w:szCs w:val="20"/>
         </w:rPr>
-      </w:pPr>
-      <w:r>
-        <w:rPr>
-          <w:rFonts w:cstheme="minorHAnsi"/>
-          <w:sz w:val="20"/>
-          <w:szCs w:val="20"/>
-        </w:rPr>
-        <w:t>On Mobile (iOS, Android), Tablet (iOS, Android)</w:t>
-      </w:r>
-    </w:p>
-    <w:p>
-      <w:pPr>
-        <w:jc w:val="both"/>
-        <w:rPr>
-          <w:rFonts w:cstheme="minorHAnsi"/>
-          <w:sz w:val="20"/>
-          <w:szCs w:val="20"/>
-        </w:rPr>
-      </w:pPr>
-      <w:r>
-        <w:rPr>
-          <w:rFonts w:cstheme="minorHAnsi"/>
-          <w:sz w:val="20"/>
-          <w:szCs w:val="20"/>
-        </w:rPr>
-        <w:t xml:space="preserve">Defects reporting </w:t>
+        <w:t xml:space="preserve">Test Closure </w:t>
+      </w:r>
+    </w:p>
+    <w:p>
+      <w:pPr>
+        <w:jc w:val="both"/>
+        <w:rPr>
+          <w:rFonts w:cstheme="minorHAnsi"/>
+          <w:sz w:val="20"/>
+          <w:szCs w:val="20"/>
+        </w:rPr>
+      </w:pPr>
+      <w:r>
+        <w:rPr>
+          <w:rFonts w:cstheme="minorHAnsi"/>
+          <w:sz w:val="20"/>
+          <w:szCs w:val="20"/>
+        </w:rPr>
+        <w:t>UAT</w:t>
+      </w:r>
+    </w:p>
+    <w:p>
+      <w:pPr>
+        <w:pStyle w:val="ListParagraph"/>
+        <w:numPr>
+          <w:ilvl w:val="0"/>
+          <w:numId w:val="9"/>
+        </w:numPr>
+        <w:jc w:val="both"/>
+        <w:rPr>
+          <w:rFonts w:cstheme="minorHAnsi"/>
+          <w:sz w:val="20"/>
+          <w:szCs w:val="20"/>
+        </w:rPr>
+      </w:pPr>
+      <w:r>
+        <w:rPr>
+          <w:rFonts w:cstheme="minorHAnsi"/>
+          <w:sz w:val="20"/>
+          <w:szCs w:val="20"/>
+        </w:rPr>
+        <w:t xml:space="preserve">Prepare UAT document using friendly </w:t>
       </w:r>
       <w:proofErr w:type="gramStart"/>
       <w:r>
@@ -3955,412 +4356,17 @@
           <w:sz w:val="20"/>
           <w:szCs w:val="20"/>
         </w:rPr>
-        <w:t>template</w:t>
+        <w:t>language</w:t>
       </w:r>
       <w:proofErr w:type="gramEnd"/>
-    </w:p>
-    <w:p>
-      <w:pPr>
-        <w:pStyle w:val="ListParagraph"/>
-        <w:numPr>
-          <w:ilvl w:val="0"/>
-          <w:numId w:val="9"/>
-        </w:numPr>
-        <w:jc w:val="both"/>
-        <w:rPr>
-          <w:rFonts w:cstheme="minorHAnsi"/>
-          <w:sz w:val="20"/>
-          <w:szCs w:val="20"/>
-        </w:rPr>
-      </w:pPr>
-      <w:r>
-        <w:rPr>
-          <w:rFonts w:cstheme="minorHAnsi"/>
-          <w:sz w:val="20"/>
-          <w:szCs w:val="20"/>
-        </w:rPr>
-        <w:t>Environment URL</w:t>
-      </w:r>
-    </w:p>
-    <w:p>
-      <w:pPr>
-        <w:pStyle w:val="ListParagraph"/>
-        <w:numPr>
-          <w:ilvl w:val="0"/>
-          <w:numId w:val="9"/>
-        </w:numPr>
-        <w:jc w:val="both"/>
-        <w:rPr>
-          <w:rFonts w:cstheme="minorHAnsi"/>
-          <w:sz w:val="20"/>
-          <w:szCs w:val="20"/>
-        </w:rPr>
-      </w:pPr>
-      <w:r>
-        <w:rPr>
-          <w:rFonts w:cstheme="minorHAnsi"/>
-          <w:sz w:val="20"/>
-          <w:szCs w:val="20"/>
-        </w:rPr>
-        <w:t>Detailed Description</w:t>
-      </w:r>
-    </w:p>
-    <w:p>
-      <w:pPr>
-        <w:pStyle w:val="ListParagraph"/>
-        <w:numPr>
-          <w:ilvl w:val="0"/>
-          <w:numId w:val="9"/>
-        </w:numPr>
-        <w:jc w:val="both"/>
-        <w:rPr>
-          <w:rFonts w:cstheme="minorHAnsi"/>
-          <w:sz w:val="20"/>
-          <w:szCs w:val="20"/>
-        </w:rPr>
-      </w:pPr>
-      <w:r>
-        <w:rPr>
-          <w:rFonts w:cstheme="minorHAnsi"/>
-          <w:sz w:val="20"/>
-          <w:szCs w:val="20"/>
-        </w:rPr>
-        <w:t>Preconditions</w:t>
-      </w:r>
-    </w:p>
-    <w:p>
-      <w:pPr>
-        <w:pStyle w:val="ListParagraph"/>
-        <w:numPr>
-          <w:ilvl w:val="0"/>
-          <w:numId w:val="9"/>
-        </w:numPr>
-        <w:jc w:val="both"/>
-        <w:rPr>
-          <w:rFonts w:cstheme="minorHAnsi"/>
-          <w:sz w:val="20"/>
-          <w:szCs w:val="20"/>
-        </w:rPr>
-      </w:pPr>
-      <w:r>
-        <w:rPr>
-          <w:rFonts w:cstheme="minorHAnsi"/>
-          <w:sz w:val="20"/>
-          <w:szCs w:val="20"/>
-        </w:rPr>
-        <w:lastRenderedPageBreak/>
-        <w:t xml:space="preserve">Detailed steps to </w:t>
-      </w:r>
-      <w:proofErr w:type="gramStart"/>
-      <w:r>
-        <w:rPr>
-          <w:rFonts w:cstheme="minorHAnsi"/>
-          <w:sz w:val="20"/>
-          <w:szCs w:val="20"/>
-        </w:rPr>
-        <w:t>reproduce</w:t>
-      </w:r>
-      <w:proofErr w:type="gramEnd"/>
-    </w:p>
-    <w:p>
-      <w:pPr>
-        <w:pStyle w:val="ListParagraph"/>
-        <w:numPr>
-          <w:ilvl w:val="0"/>
-          <w:numId w:val="9"/>
-        </w:numPr>
-        <w:jc w:val="both"/>
-        <w:rPr>
-          <w:rFonts w:cstheme="minorHAnsi"/>
-          <w:sz w:val="20"/>
-          <w:szCs w:val="20"/>
-        </w:rPr>
-      </w:pPr>
-      <w:r>
-        <w:rPr>
-          <w:rFonts w:cstheme="minorHAnsi"/>
-          <w:sz w:val="20"/>
-          <w:szCs w:val="20"/>
-        </w:rPr>
-        <w:t>Actual result (With screenshot added and SQL script if needed to reproduce issue)</w:t>
-      </w:r>
-    </w:p>
-    <w:p>
-      <w:pPr>
-        <w:pStyle w:val="ListParagraph"/>
-        <w:numPr>
-          <w:ilvl w:val="0"/>
-          <w:numId w:val="9"/>
-        </w:numPr>
-        <w:jc w:val="both"/>
-        <w:rPr>
-          <w:rFonts w:cstheme="minorHAnsi"/>
-          <w:sz w:val="20"/>
-          <w:szCs w:val="20"/>
-        </w:rPr>
-      </w:pPr>
-      <w:proofErr w:type="spellStart"/>
-      <w:r>
-        <w:rPr>
-          <w:rFonts w:cstheme="minorHAnsi"/>
-          <w:sz w:val="20"/>
-          <w:szCs w:val="20"/>
-        </w:rPr>
-        <w:t>Stacktrace</w:t>
-      </w:r>
-      <w:proofErr w:type="spellEnd"/>
-      <w:r>
-        <w:rPr>
-          <w:rFonts w:cstheme="minorHAnsi"/>
-          <w:sz w:val="20"/>
-          <w:szCs w:val="20"/>
-        </w:rPr>
-        <w:t xml:space="preserve"> from log</w:t>
-      </w:r>
-    </w:p>
-    <w:p>
-      <w:pPr>
-        <w:pStyle w:val="ListParagraph"/>
-        <w:numPr>
-          <w:ilvl w:val="0"/>
-          <w:numId w:val="9"/>
-        </w:numPr>
-        <w:jc w:val="both"/>
-        <w:rPr>
-          <w:rFonts w:cstheme="minorHAnsi"/>
-          <w:sz w:val="20"/>
-          <w:szCs w:val="20"/>
-        </w:rPr>
-      </w:pPr>
-      <w:r>
-        <w:rPr>
-          <w:rFonts w:cstheme="minorHAnsi"/>
-          <w:sz w:val="20"/>
-          <w:szCs w:val="20"/>
-        </w:rPr>
-        <w:t xml:space="preserve">Codebase snippet </w:t>
-      </w:r>
-    </w:p>
-    <w:p>
-      <w:pPr>
-        <w:pStyle w:val="ListParagraph"/>
-        <w:numPr>
-          <w:ilvl w:val="0"/>
-          <w:numId w:val="9"/>
-        </w:numPr>
-        <w:jc w:val="both"/>
-        <w:rPr>
-          <w:rFonts w:cstheme="minorHAnsi"/>
-          <w:sz w:val="20"/>
-          <w:szCs w:val="20"/>
-        </w:rPr>
-      </w:pPr>
-      <w:r>
-        <w:rPr>
-          <w:rFonts w:cstheme="minorHAnsi"/>
-          <w:sz w:val="20"/>
-          <w:szCs w:val="20"/>
-        </w:rPr>
-        <w:t>Expected Result</w:t>
-      </w:r>
-    </w:p>
-    <w:p>
-      <w:pPr>
-        <w:pStyle w:val="ListParagraph"/>
-        <w:numPr>
-          <w:ilvl w:val="0"/>
-          <w:numId w:val="9"/>
-        </w:numPr>
-        <w:jc w:val="both"/>
-        <w:rPr>
-          <w:rFonts w:cstheme="minorHAnsi"/>
-          <w:sz w:val="20"/>
-          <w:szCs w:val="20"/>
-        </w:rPr>
-      </w:pPr>
-      <w:r>
-        <w:rPr>
-          <w:rFonts w:cstheme="minorHAnsi"/>
-          <w:sz w:val="20"/>
-          <w:szCs w:val="20"/>
-        </w:rPr>
-        <w:t>Actual Result</w:t>
-      </w:r>
-    </w:p>
-    <w:p>
-      <w:pPr>
-        <w:jc w:val="both"/>
-        <w:rPr>
-          <w:rFonts w:cstheme="minorHAnsi"/>
-          <w:b/>
-          <w:bCs/>
-          <w:sz w:val="20"/>
-          <w:szCs w:val="20"/>
-        </w:rPr>
-      </w:pPr>
-      <w:r>
-        <w:rPr>
-          <w:rFonts w:cstheme="minorHAnsi"/>
-          <w:b/>
-          <w:bCs/>
-          <w:sz w:val="20"/>
-          <w:szCs w:val="20"/>
-        </w:rPr>
-        <w:t>Automation Setup</w:t>
-      </w:r>
-    </w:p>
-    <w:p>
-      <w:pPr>
-        <w:jc w:val="both"/>
-        <w:rPr>
-          <w:rFonts w:cstheme="minorHAnsi"/>
-          <w:sz w:val="20"/>
-          <w:szCs w:val="20"/>
-        </w:rPr>
-      </w:pPr>
-      <w:r>
-        <w:rPr>
-          <w:rFonts w:cstheme="minorHAnsi"/>
-          <w:sz w:val="20"/>
-          <w:szCs w:val="20"/>
-        </w:rPr>
-        <w:t xml:space="preserve">Create test </w:t>
-      </w:r>
-      <w:r>
-        <w:rPr>
-          <w:rFonts w:cstheme="minorHAnsi"/>
-          <w:sz w:val="20"/>
-          <w:szCs w:val="20"/>
-        </w:rPr>
-        <w:t xml:space="preserve">suite in Gherkin style </w:t>
-      </w:r>
-      <w:r>
-        <w:rPr>
-          <w:rFonts w:cstheme="minorHAnsi"/>
-          <w:sz w:val="20"/>
-          <w:szCs w:val="20"/>
-        </w:rPr>
-        <w:t xml:space="preserve">to cover regression </w:t>
-      </w:r>
-      <w:proofErr w:type="gramStart"/>
-      <w:r>
-        <w:rPr>
-          <w:rFonts w:cstheme="minorHAnsi"/>
-          <w:sz w:val="20"/>
-          <w:szCs w:val="20"/>
-        </w:rPr>
-        <w:t>suite</w:t>
-      </w:r>
-      <w:proofErr w:type="gramEnd"/>
-    </w:p>
-    <w:p>
-      <w:pPr>
-        <w:jc w:val="both"/>
-        <w:rPr>
-          <w:rFonts w:cstheme="minorHAnsi"/>
-          <w:sz w:val="20"/>
-          <w:szCs w:val="20"/>
-        </w:rPr>
-      </w:pPr>
-      <w:r>
-        <w:rPr>
-          <w:rFonts w:cstheme="minorHAnsi"/>
-          <w:sz w:val="20"/>
-          <w:szCs w:val="20"/>
-        </w:rPr>
-        <w:t xml:space="preserve">Prepare </w:t>
-      </w:r>
-      <w:r>
-        <w:rPr>
-          <w:rFonts w:cstheme="minorHAnsi"/>
-          <w:sz w:val="20"/>
-          <w:szCs w:val="20"/>
-        </w:rPr>
-        <w:t xml:space="preserve">cucumber test automation test </w:t>
-      </w:r>
-      <w:proofErr w:type="gramStart"/>
-      <w:r>
-        <w:rPr>
-          <w:rFonts w:cstheme="minorHAnsi"/>
-          <w:sz w:val="20"/>
-          <w:szCs w:val="20"/>
-        </w:rPr>
-        <w:t>framework</w:t>
-      </w:r>
-      <w:proofErr w:type="gramEnd"/>
-    </w:p>
-    <w:p>
-      <w:pPr>
-        <w:jc w:val="both"/>
-        <w:rPr>
-          <w:rFonts w:cstheme="minorHAnsi"/>
-          <w:b/>
-          <w:bCs/>
-          <w:sz w:val="20"/>
-          <w:szCs w:val="20"/>
-        </w:rPr>
-      </w:pPr>
-      <w:r>
-        <w:rPr>
-          <w:rFonts w:cstheme="minorHAnsi"/>
-          <w:b/>
-          <w:bCs/>
-          <w:sz w:val="20"/>
-          <w:szCs w:val="20"/>
-        </w:rPr>
-        <w:t xml:space="preserve">Test Closure </w:t>
-      </w:r>
-    </w:p>
-    <w:p>
-      <w:pPr>
-        <w:jc w:val="both"/>
-        <w:rPr>
-          <w:rFonts w:cstheme="minorHAnsi"/>
-          <w:sz w:val="20"/>
-          <w:szCs w:val="20"/>
-        </w:rPr>
-      </w:pPr>
-      <w:r>
-        <w:rPr>
-          <w:rFonts w:cstheme="minorHAnsi"/>
-          <w:sz w:val="20"/>
-          <w:szCs w:val="20"/>
-        </w:rPr>
-        <w:t>UAT</w:t>
-      </w:r>
-    </w:p>
-    <w:p>
-      <w:pPr>
-        <w:pStyle w:val="ListParagraph"/>
-        <w:numPr>
-          <w:ilvl w:val="0"/>
-          <w:numId w:val="9"/>
-        </w:numPr>
-        <w:jc w:val="both"/>
-        <w:rPr>
-          <w:rFonts w:cstheme="minorHAnsi"/>
-          <w:sz w:val="20"/>
-          <w:szCs w:val="20"/>
-        </w:rPr>
-      </w:pPr>
-      <w:r>
-        <w:rPr>
-          <w:rFonts w:cstheme="minorHAnsi"/>
-          <w:sz w:val="20"/>
-          <w:szCs w:val="20"/>
-        </w:rPr>
-        <w:t xml:space="preserve">Prepare UAT document using friendly </w:t>
-      </w:r>
-      <w:proofErr w:type="gramStart"/>
-      <w:r>
-        <w:rPr>
-          <w:rFonts w:cstheme="minorHAnsi"/>
-          <w:sz w:val="20"/>
-          <w:szCs w:val="20"/>
-        </w:rPr>
-        <w:t>language</w:t>
-      </w:r>
-      <w:proofErr w:type="gramEnd"/>
+      <w:r>
+        <w:rPr>
+          <w:rFonts w:cstheme="minorHAnsi"/>
+          <w:sz w:val="20"/>
+          <w:szCs w:val="20"/>
+        </w:rPr>
+        <w:t xml:space="preserve"> </w:t>
+      </w:r>
     </w:p>
     <w:p>
       <w:pPr>

</xml_diff>